<commit_message>
Updated SQL Query for column qualifier
</commit_message>
<xml_diff>
--- a/DB2/Steps to create Database.docx
+++ b/DB2/Steps to create Database.docx
@@ -433,11 +433,9 @@
       <w:pPr>
         <w:ind w:left="720"/>
       </w:pPr>
-      <w:bookmarkStart w:id="0" w:name="_GoBack"/>
       <w:r>
         <w:t>sudo su - db2inst2</w:t>
       </w:r>
-      <w:bookmarkEnd w:id="0"/>
     </w:p>
     <w:p>
       <w:pPr>
@@ -533,8 +531,10 @@
         <w:ind w:left="720"/>
       </w:pPr>
       <w:r>
-        <w:t>db2 "call DROPOBJECTS()"</w:t>
-      </w:r>
+        <w:t>call DROPOBJECTS()</w:t>
+      </w:r>
+      <w:bookmarkStart w:id="0" w:name="_GoBack"/>
+      <w:bookmarkEnd w:id="0"/>
     </w:p>
     <w:p>
       <w:r>

</xml_diff>